<commit_message>
Finally did all the labs
</commit_message>
<xml_diff>
--- a/KMZI_Lab15/Отчет КМЗИ 15.docx
+++ b/KMZI_Lab15/Отчет КМЗИ 15.docx
@@ -454,15 +454,7 @@
         <w:rPr>
           <w:noProof/>
         </w:rPr>
-        <w:t>Null Chipper (</w:t>
-      </w:r>
-      <w:bookmarkStart w:id="1" w:name="_GoBack"/>
-      <w:bookmarkEnd w:id="1"/>
-      <w:r>
-        <w:rPr>
-          <w:noProof/>
-        </w:rPr>
-        <w:t>несуществующий, нулевой лепет);</w:t>
+        <w:t>Null Chipper (несуществующий, нулевой лепет);</w:t>
       </w:r>
     </w:p>
     <w:p>
@@ -546,7 +538,15 @@
         <w:rPr>
           <w:noProof/>
         </w:rPr>
-        <w:t>Существуют также стеганографические методы, которые интерпретируют текст как двоичное изображение. Необходимо отметить, что данные методы нечувствительны к изменению масштаба документа, что обеспечивает им хорошую устойчивость к большинству искажений, которые могут иметь место при активных атаках.</w:t>
+        <w:t>Существуют также стеганографические методы, которые интерпретируют текст как двоичное изображение. Необходимо отметить, что данные методы нечувствительны к изменению масштаба документа, что обеспечивает и</w:t>
+      </w:r>
+      <w:bookmarkStart w:id="1" w:name="_GoBack"/>
+      <w:bookmarkEnd w:id="1"/>
+      <w:r>
+        <w:rPr>
+          <w:noProof/>
+        </w:rPr>
+        <w:t>м хорошую устойчивость к большинству искажений, которые могут иметь место при активных атаках.</w:t>
       </w:r>
     </w:p>
     <w:p>
@@ -557,6 +557,7 @@
           <w:numId w:val="30"/>
         </w:numPr>
         <w:spacing w:after="0"/>
+        <w:ind w:left="1134"/>
         <w:rPr>
           <w:noProof/>
         </w:rPr>
@@ -576,6 +577,7 @@
           <w:numId w:val="30"/>
         </w:numPr>
         <w:spacing w:after="0"/>
+        <w:ind w:left="1134"/>
         <w:rPr>
           <w:noProof/>
         </w:rPr>
@@ -595,6 +597,7 @@
           <w:numId w:val="30"/>
         </w:numPr>
         <w:spacing w:after="0"/>
+        <w:ind w:left="1134"/>
         <w:rPr>
           <w:noProof/>
         </w:rPr>
@@ -621,6 +624,7 @@
           <w:numId w:val="30"/>
         </w:numPr>
         <w:spacing w:after="0"/>
+        <w:ind w:left="1134"/>
         <w:rPr>
           <w:noProof/>
         </w:rPr>
@@ -5415,6 +5419,7 @@
   <w:style w:type="character" w:default="1" w:styleId="a0">
     <w:name w:val="Default Paragraph Font"/>
     <w:uiPriority w:val="1"/>
+    <w:semiHidden/>
     <w:unhideWhenUsed/>
   </w:style>
   <w:style w:type="table" w:default="1" w:styleId="a1">
@@ -6056,7 +6061,7 @@
 </file>
 
 <file path=customXml/itemProps1.xml><?xml version="1.0" encoding="utf-8"?>
-<ds:datastoreItem xmlns:ds="http://schemas.openxmlformats.org/officeDocument/2006/customXml" ds:itemID="{EABE328F-6D7E-4ED0-990A-01B869CE1314}">
+<ds:datastoreItem xmlns:ds="http://schemas.openxmlformats.org/officeDocument/2006/customXml" ds:itemID="{74459F0F-60EA-48B8-B9CF-E5A3AFE70905}">
   <ds:schemaRefs>
     <ds:schemaRef ds:uri="http://schemas.openxmlformats.org/officeDocument/2006/bibliography"/>
   </ds:schemaRefs>

</xml_diff>